<commit_message>
implement the bootloader module
</commit_message>
<xml_diff>
--- a/doc/design.docx
+++ b/doc/design.docx
@@ -32,15 +32,7 @@
     </w:p>
     <w:p>
       <w:r>
-        <w:t xml:space="preserve">Ultra-low </w:t>
-      </w:r>
-      <w:proofErr w:type="spellStart"/>
-      <w:r>
-        <w:t>lower</w:t>
-      </w:r>
-      <w:proofErr w:type="spellEnd"/>
-      <w:r>
-        <w:t xml:space="preserve"> consumption</w:t>
+        <w:t>Ultra-low lower consumption</w:t>
       </w:r>
     </w:p>
     <w:p>
@@ -64,13 +56,8 @@
         </w:numPr>
       </w:pPr>
       <w:r>
-        <w:t xml:space="preserve">Standby Mode 0.5 </w:t>
-      </w:r>
-      <w:proofErr w:type="spellStart"/>
-      <w:r>
-        <w:t>uA</w:t>
-      </w:r>
-      <w:proofErr w:type="spellEnd"/>
+        <w:t>Standby Mode 0.5 uA</w:t>
+      </w:r>
     </w:p>
     <w:p>
       <w:pPr>
@@ -81,13 +68,8 @@
         </w:numPr>
       </w:pPr>
       <w:r>
-        <w:t xml:space="preserve">Off Mode (RAM retention) 0.1 </w:t>
-      </w:r>
-      <w:proofErr w:type="spellStart"/>
-      <w:r>
-        <w:t>uA</w:t>
-      </w:r>
-      <w:proofErr w:type="spellEnd"/>
+        <w:t>Off Mode (RAM retention) 0.1 uA</w:t>
+      </w:r>
     </w:p>
     <w:p>
       <w:r>
@@ -96,18 +78,8 @@
     </w:p>
     <w:p>
       <w:r>
-        <w:t xml:space="preserve">Ultra-fast wake up from standby mode in less than </w:t>
-      </w:r>
-      <w:proofErr w:type="gramStart"/>
-      <w:r>
-        <w:t xml:space="preserve">1  </w:t>
-      </w:r>
-      <w:proofErr w:type="spellStart"/>
-      <w:r>
-        <w:t>ms</w:t>
-      </w:r>
-      <w:proofErr w:type="spellEnd"/>
-      <w:proofErr w:type="gramEnd"/>
+        <w:t>Ultra-fast wake up from standby mode in less than 1  ms</w:t>
+      </w:r>
     </w:p>
     <w:p>
       <w:r>
@@ -140,15 +112,7 @@
         </w:numPr>
       </w:pPr>
       <w:r>
-        <w:t>Internal very-low-</w:t>
-      </w:r>
-      <w:proofErr w:type="gramStart"/>
-      <w:r>
-        <w:t>power  low</w:t>
-      </w:r>
-      <w:proofErr w:type="gramEnd"/>
-      <w:r>
-        <w:t>-frequency oscillator</w:t>
+        <w:t>Internal very-low-power  low-frequency oscillator</w:t>
       </w:r>
     </w:p>
     <w:p>
@@ -180,21 +144,8 @@
         <w:ind w:left="45"/>
       </w:pPr>
       <w:r>
-        <w:t xml:space="preserve">Two 16-Bit </w:t>
-      </w:r>
-      <w:proofErr w:type="spellStart"/>
-      <w:r>
-        <w:t>timer_A</w:t>
-      </w:r>
-      <w:proofErr w:type="spellEnd"/>
-      <w:r>
-        <w:t xml:space="preserve"> with Three capture/compare </w:t>
-      </w:r>
-      <w:proofErr w:type="spellStart"/>
-      <w:r>
-        <w:t>resgister</w:t>
-      </w:r>
-      <w:proofErr w:type="spellEnd"/>
+        <w:t>Two 16-Bit timer_A with Three capture/compare resgister</w:t>
+      </w:r>
     </w:p>
     <w:p>
       <w:pPr>
@@ -221,15 +172,7 @@
         </w:numPr>
       </w:pPr>
       <w:r>
-        <w:t xml:space="preserve">Enhanced UART supporting Auto </w:t>
-      </w:r>
-      <w:proofErr w:type="spellStart"/>
-      <w:r>
-        <w:t>Baudrate</w:t>
-      </w:r>
-      <w:proofErr w:type="spellEnd"/>
-      <w:r>
-        <w:t xml:space="preserve"> Detection (LIN)</w:t>
+        <w:t>Enhanced UART supporting Auto Baudrate Detection (LIN)</w:t>
       </w:r>
     </w:p>
     <w:p>
@@ -275,15 +218,7 @@
     </w:p>
     <w:p>
       <w:r>
-        <w:t xml:space="preserve">10-Bit 200-ksps Analog-to-Digital Converter with internal reference, sample-and-hold and </w:t>
-      </w:r>
-      <w:proofErr w:type="spellStart"/>
-      <w:r>
-        <w:t>autoscan</w:t>
-      </w:r>
-      <w:proofErr w:type="spellEnd"/>
-      <w:r>
-        <w:t xml:space="preserve"> </w:t>
+        <w:t xml:space="preserve">10-Bit 200-ksps Analog-to-Digital Converter with internal reference, sample-and-hold and autoscan </w:t>
       </w:r>
     </w:p>
     <w:p>
@@ -383,10 +318,7 @@
         <w:t>Software architecture</w:t>
       </w:r>
     </w:p>
-    <w:p>
-      <w:bookmarkStart w:id="0" w:name="_GoBack"/>
-      <w:bookmarkEnd w:id="0"/>
-    </w:p>
+    <w:p/>
     <w:p>
       <w:r>
         <w:rPr>
@@ -429,6 +361,138 @@
           </wp:inline>
         </w:drawing>
       </w:r>
+    </w:p>
+    <w:p>
+      <w:r>
+        <w:t>Result:</w:t>
+      </w:r>
+    </w:p>
+    <w:p/>
+    <w:p>
+      <w:r>
+        <w:rPr>
+          <w:noProof/>
+        </w:rPr>
+        <w:lastRenderedPageBreak/>
+        <w:drawing>
+          <wp:inline distT="0" distB="0" distL="0" distR="0">
+            <wp:extent cx="5943600" cy="4458815"/>
+            <wp:effectExtent l="0" t="0" r="0" b="0"/>
+            <wp:docPr id="4" name="Picture 4" descr="G:\9.TruongTX\Picture\major\embedded\car.jpg"/>
+            <wp:cNvGraphicFramePr>
+              <a:graphicFrameLocks xmlns:a="http://schemas.openxmlformats.org/drawingml/2006/main" noChangeAspect="1"/>
+            </wp:cNvGraphicFramePr>
+            <a:graphic xmlns:a="http://schemas.openxmlformats.org/drawingml/2006/main">
+              <a:graphicData uri="http://schemas.openxmlformats.org/drawingml/2006/picture">
+                <pic:pic xmlns:pic="http://schemas.openxmlformats.org/drawingml/2006/picture">
+                  <pic:nvPicPr>
+                    <pic:cNvPr id="0" name="Picture 1" descr="G:\9.TruongTX\Picture\major\embedded\car.jpg"/>
+                    <pic:cNvPicPr>
+                      <a:picLocks noChangeAspect="1" noChangeArrowheads="1"/>
+                    </pic:cNvPicPr>
+                  </pic:nvPicPr>
+                  <pic:blipFill>
+                    <a:blip r:embed="rId8" cstate="print">
+                      <a:extLst>
+                        <a:ext uri="{28A0092B-C50C-407E-A947-70E740481C1C}">
+                          <a14:useLocalDpi xmlns:a14="http://schemas.microsoft.com/office/drawing/2010/main" val="0"/>
+                        </a:ext>
+                      </a:extLst>
+                    </a:blip>
+                    <a:srcRect/>
+                    <a:stretch>
+                      <a:fillRect/>
+                    </a:stretch>
+                  </pic:blipFill>
+                  <pic:spPr bwMode="auto">
+                    <a:xfrm>
+                      <a:off x="0" y="0"/>
+                      <a:ext cx="5943600" cy="4458815"/>
+                    </a:xfrm>
+                    <a:prstGeom prst="rect">
+                      <a:avLst/>
+                    </a:prstGeom>
+                    <a:noFill/>
+                    <a:ln>
+                      <a:noFill/>
+                    </a:ln>
+                  </pic:spPr>
+                </pic:pic>
+              </a:graphicData>
+            </a:graphic>
+          </wp:inline>
+        </w:drawing>
+      </w:r>
+    </w:p>
+    <w:p/>
+    <w:p>
+      <w:r>
+        <w:t>Master Board</w:t>
+      </w:r>
+    </w:p>
+    <w:p/>
+    <w:p>
+      <w:r>
+        <w:rPr>
+          <w:noProof/>
+        </w:rPr>
+        <w:lastRenderedPageBreak/>
+        <w:drawing>
+          <wp:inline distT="0" distB="0" distL="0" distR="0">
+            <wp:extent cx="5943600" cy="4458815"/>
+            <wp:effectExtent l="0" t="0" r="0" b="0"/>
+            <wp:docPr id="5" name="Picture 5" descr="G:\9.TruongTX\Picture\major\embedded\board.jpg"/>
+            <wp:cNvGraphicFramePr>
+              <a:graphicFrameLocks xmlns:a="http://schemas.openxmlformats.org/drawingml/2006/main" noChangeAspect="1"/>
+            </wp:cNvGraphicFramePr>
+            <a:graphic xmlns:a="http://schemas.openxmlformats.org/drawingml/2006/main">
+              <a:graphicData uri="http://schemas.openxmlformats.org/drawingml/2006/picture">
+                <pic:pic xmlns:pic="http://schemas.openxmlformats.org/drawingml/2006/picture">
+                  <pic:nvPicPr>
+                    <pic:cNvPr id="0" name="Picture 2" descr="G:\9.TruongTX\Picture\major\embedded\board.jpg"/>
+                    <pic:cNvPicPr>
+                      <a:picLocks noChangeAspect="1" noChangeArrowheads="1"/>
+                    </pic:cNvPicPr>
+                  </pic:nvPicPr>
+                  <pic:blipFill>
+                    <a:blip r:embed="rId9" cstate="print">
+                      <a:extLst>
+                        <a:ext uri="{28A0092B-C50C-407E-A947-70E740481C1C}">
+                          <a14:useLocalDpi xmlns:a14="http://schemas.microsoft.com/office/drawing/2010/main" val="0"/>
+                        </a:ext>
+                      </a:extLst>
+                    </a:blip>
+                    <a:srcRect/>
+                    <a:stretch>
+                      <a:fillRect/>
+                    </a:stretch>
+                  </pic:blipFill>
+                  <pic:spPr bwMode="auto">
+                    <a:xfrm>
+                      <a:off x="0" y="0"/>
+                      <a:ext cx="5943600" cy="4458815"/>
+                    </a:xfrm>
+                    <a:prstGeom prst="rect">
+                      <a:avLst/>
+                    </a:prstGeom>
+                    <a:noFill/>
+                    <a:ln>
+                      <a:noFill/>
+                    </a:ln>
+                  </pic:spPr>
+                </pic:pic>
+              </a:graphicData>
+            </a:graphic>
+          </wp:inline>
+        </w:drawing>
+      </w:r>
+    </w:p>
+    <w:p>
+      <w:r>
+        <w:t>Slave Board</w:t>
+      </w:r>
+      <w:bookmarkStart w:id="0" w:name="_GoBack"/>
+      <w:bookmarkEnd w:id="0"/>
     </w:p>
     <w:sectPr>
       <w:pgSz w:w="12240" w:h="15840"/>

</xml_diff>

<commit_message>
finish display data on LED matrix
</commit_message>
<xml_diff>
--- a/doc/design.docx
+++ b/doc/design.docx
@@ -32,7 +32,15 @@
     </w:p>
     <w:p>
       <w:r>
-        <w:t>Ultra-low lower consumption</w:t>
+        <w:t xml:space="preserve">Ultra-low </w:t>
+      </w:r>
+      <w:proofErr w:type="spellStart"/>
+      <w:r>
+        <w:t>lower</w:t>
+      </w:r>
+      <w:proofErr w:type="spellEnd"/>
+      <w:r>
+        <w:t xml:space="preserve"> consumption</w:t>
       </w:r>
     </w:p>
     <w:p>
@@ -56,8 +64,13 @@
         </w:numPr>
       </w:pPr>
       <w:r>
-        <w:t>Standby Mode 0.5 uA</w:t>
-      </w:r>
+        <w:t xml:space="preserve">Standby Mode 0.5 </w:t>
+      </w:r>
+      <w:proofErr w:type="spellStart"/>
+      <w:r>
+        <w:t>uA</w:t>
+      </w:r>
+      <w:proofErr w:type="spellEnd"/>
     </w:p>
     <w:p>
       <w:pPr>
@@ -68,8 +81,13 @@
         </w:numPr>
       </w:pPr>
       <w:r>
-        <w:t>Off Mode (RAM retention) 0.1 uA</w:t>
-      </w:r>
+        <w:t xml:space="preserve">Off Mode (RAM retention) 0.1 </w:t>
+      </w:r>
+      <w:proofErr w:type="spellStart"/>
+      <w:r>
+        <w:t>uA</w:t>
+      </w:r>
+      <w:proofErr w:type="spellEnd"/>
     </w:p>
     <w:p>
       <w:r>
@@ -78,8 +96,18 @@
     </w:p>
     <w:p>
       <w:r>
-        <w:t>Ultra-fast wake up from standby mode in less than 1  ms</w:t>
-      </w:r>
+        <w:t xml:space="preserve">Ultra-fast wake up from standby mode in less than </w:t>
+      </w:r>
+      <w:proofErr w:type="gramStart"/>
+      <w:r>
+        <w:t xml:space="preserve">1  </w:t>
+      </w:r>
+      <w:proofErr w:type="spellStart"/>
+      <w:r>
+        <w:t>ms</w:t>
+      </w:r>
+      <w:proofErr w:type="spellEnd"/>
+      <w:proofErr w:type="gramEnd"/>
     </w:p>
     <w:p>
       <w:r>
@@ -112,7 +140,15 @@
         </w:numPr>
       </w:pPr>
       <w:r>
-        <w:t>Internal very-low-power  low-frequency oscillator</w:t>
+        <w:t>Internal very-low-</w:t>
+      </w:r>
+      <w:proofErr w:type="gramStart"/>
+      <w:r>
+        <w:t>power  low</w:t>
+      </w:r>
+      <w:proofErr w:type="gramEnd"/>
+      <w:r>
+        <w:t>-frequency oscillator</w:t>
       </w:r>
     </w:p>
     <w:p>
@@ -144,8 +180,21 @@
         <w:ind w:left="45"/>
       </w:pPr>
       <w:r>
-        <w:t>Two 16-Bit timer_A with Three capture/compare resgister</w:t>
-      </w:r>
+        <w:t xml:space="preserve">Two 16-Bit </w:t>
+      </w:r>
+      <w:proofErr w:type="spellStart"/>
+      <w:r>
+        <w:t>timer_A</w:t>
+      </w:r>
+      <w:proofErr w:type="spellEnd"/>
+      <w:r>
+        <w:t xml:space="preserve"> with Three capture/compare </w:t>
+      </w:r>
+      <w:proofErr w:type="spellStart"/>
+      <w:r>
+        <w:t>resgister</w:t>
+      </w:r>
+      <w:proofErr w:type="spellEnd"/>
     </w:p>
     <w:p>
       <w:pPr>
@@ -172,7 +221,15 @@
         </w:numPr>
       </w:pPr>
       <w:r>
-        <w:t>Enhanced UART supporting Auto Baudrate Detection (LIN)</w:t>
+        <w:t xml:space="preserve">Enhanced UART supporting Auto </w:t>
+      </w:r>
+      <w:proofErr w:type="spellStart"/>
+      <w:r>
+        <w:t>Baudrate</w:t>
+      </w:r>
+      <w:proofErr w:type="spellEnd"/>
+      <w:r>
+        <w:t xml:space="preserve"> Detection (LIN)</w:t>
       </w:r>
     </w:p>
     <w:p>
@@ -218,7 +275,15 @@
     </w:p>
     <w:p>
       <w:r>
-        <w:t xml:space="preserve">10-Bit 200-ksps Analog-to-Digital Converter with internal reference, sample-and-hold and autoscan </w:t>
+        <w:t xml:space="preserve">10-Bit 200-ksps Analog-to-Digital Converter with internal reference, sample-and-hold and </w:t>
+      </w:r>
+      <w:proofErr w:type="spellStart"/>
+      <w:r>
+        <w:t>autoscan</w:t>
+      </w:r>
+      <w:proofErr w:type="spellEnd"/>
+      <w:r>
+        <w:t xml:space="preserve"> </w:t>
       </w:r>
     </w:p>
     <w:p>
@@ -490,6 +555,196 @@
     <w:p>
       <w:r>
         <w:t>Slave Board</w:t>
+      </w:r>
+    </w:p>
+    <w:p/>
+    <w:p>
+      <w:r>
+        <w:t>Control LED Matrix through Web UI.</w:t>
+      </w:r>
+    </w:p>
+    <w:p/>
+    <w:p>
+      <w:r>
+        <w:rPr>
+          <w:noProof/>
+        </w:rPr>
+        <w:lastRenderedPageBreak/>
+        <w:drawing>
+          <wp:inline distT="0" distB="0" distL="0" distR="0" wp14:anchorId="7FEEE67B" wp14:editId="3433ADEA">
+            <wp:extent cx="4943475" cy="2762250"/>
+            <wp:effectExtent l="0" t="0" r="9525" b="0"/>
+            <wp:docPr id="6" name="Picture 6"/>
+            <wp:cNvGraphicFramePr>
+              <a:graphicFrameLocks xmlns:a="http://schemas.openxmlformats.org/drawingml/2006/main" noChangeAspect="1"/>
+            </wp:cNvGraphicFramePr>
+            <a:graphic xmlns:a="http://schemas.openxmlformats.org/drawingml/2006/main">
+              <a:graphicData uri="http://schemas.openxmlformats.org/drawingml/2006/picture">
+                <pic:pic xmlns:pic="http://schemas.openxmlformats.org/drawingml/2006/picture">
+                  <pic:nvPicPr>
+                    <pic:cNvPr id="1" name=""/>
+                    <pic:cNvPicPr/>
+                  </pic:nvPicPr>
+                  <pic:blipFill>
+                    <a:blip r:embed="rId10"/>
+                    <a:stretch>
+                      <a:fillRect/>
+                    </a:stretch>
+                  </pic:blipFill>
+                  <pic:spPr>
+                    <a:xfrm>
+                      <a:off x="0" y="0"/>
+                      <a:ext cx="4943475" cy="2762250"/>
+                    </a:xfrm>
+                    <a:prstGeom prst="rect">
+                      <a:avLst/>
+                    </a:prstGeom>
+                  </pic:spPr>
+                </pic:pic>
+              </a:graphicData>
+            </a:graphic>
+          </wp:inline>
+        </w:drawing>
+      </w:r>
+    </w:p>
+    <w:p>
+      <w:r>
+        <w:rPr>
+          <w:noProof/>
+        </w:rPr>
+        <w:drawing>
+          <wp:inline distT="0" distB="0" distL="0" distR="0">
+            <wp:extent cx="5932805" cy="2479675"/>
+            <wp:effectExtent l="0" t="0" r="0" b="0"/>
+            <wp:docPr id="7" name="Picture 7"/>
+            <wp:cNvGraphicFramePr>
+              <a:graphicFrameLocks xmlns:a="http://schemas.openxmlformats.org/drawingml/2006/main" noChangeAspect="1"/>
+            </wp:cNvGraphicFramePr>
+            <a:graphic xmlns:a="http://schemas.openxmlformats.org/drawingml/2006/main">
+              <a:graphicData uri="http://schemas.openxmlformats.org/drawingml/2006/picture">
+                <pic:pic xmlns:pic="http://schemas.openxmlformats.org/drawingml/2006/picture">
+                  <pic:nvPicPr>
+                    <pic:cNvPr id="0" name="Picture 1"/>
+                    <pic:cNvPicPr>
+                      <a:picLocks noChangeAspect="1" noChangeArrowheads="1"/>
+                    </pic:cNvPicPr>
+                  </pic:nvPicPr>
+                  <pic:blipFill>
+                    <a:blip r:embed="rId11">
+                      <a:extLst>
+                        <a:ext uri="{28A0092B-C50C-407E-A947-70E740481C1C}">
+                          <a14:useLocalDpi xmlns:a14="http://schemas.microsoft.com/office/drawing/2010/main" val="0"/>
+                        </a:ext>
+                      </a:extLst>
+                    </a:blip>
+                    <a:srcRect/>
+                    <a:stretch>
+                      <a:fillRect/>
+                    </a:stretch>
+                  </pic:blipFill>
+                  <pic:spPr bwMode="auto">
+                    <a:xfrm>
+                      <a:off x="0" y="0"/>
+                      <a:ext cx="5932805" cy="2479675"/>
+                    </a:xfrm>
+                    <a:prstGeom prst="rect">
+                      <a:avLst/>
+                    </a:prstGeom>
+                    <a:noFill/>
+                    <a:ln>
+                      <a:noFill/>
+                    </a:ln>
+                  </pic:spPr>
+                </pic:pic>
+              </a:graphicData>
+            </a:graphic>
+          </wp:inline>
+        </w:drawing>
+      </w:r>
+    </w:p>
+    <w:p>
+      <w:r>
+        <w:rPr>
+          <w:noProof/>
+        </w:rPr>
+        <w:drawing>
+          <wp:inline distT="0" distB="0" distL="0" distR="0" wp14:anchorId="67ED2513" wp14:editId="616E4010">
+            <wp:extent cx="5943600" cy="1504950"/>
+            <wp:effectExtent l="0" t="0" r="0" b="0"/>
+            <wp:docPr id="8" name="Picture 8"/>
+            <wp:cNvGraphicFramePr>
+              <a:graphicFrameLocks xmlns:a="http://schemas.openxmlformats.org/drawingml/2006/main" noChangeAspect="1"/>
+            </wp:cNvGraphicFramePr>
+            <a:graphic xmlns:a="http://schemas.openxmlformats.org/drawingml/2006/main">
+              <a:graphicData uri="http://schemas.openxmlformats.org/drawingml/2006/picture">
+                <pic:pic xmlns:pic="http://schemas.openxmlformats.org/drawingml/2006/picture">
+                  <pic:nvPicPr>
+                    <pic:cNvPr id="1" name=""/>
+                    <pic:cNvPicPr/>
+                  </pic:nvPicPr>
+                  <pic:blipFill>
+                    <a:blip r:embed="rId12"/>
+                    <a:stretch>
+                      <a:fillRect/>
+                    </a:stretch>
+                  </pic:blipFill>
+                  <pic:spPr>
+                    <a:xfrm>
+                      <a:off x="0" y="0"/>
+                      <a:ext cx="5943600" cy="1504950"/>
+                    </a:xfrm>
+                    <a:prstGeom prst="rect">
+                      <a:avLst/>
+                    </a:prstGeom>
+                  </pic:spPr>
+                </pic:pic>
+              </a:graphicData>
+            </a:graphic>
+          </wp:inline>
+        </w:drawing>
+      </w:r>
+    </w:p>
+    <w:p>
+      <w:r>
+        <w:rPr>
+          <w:noProof/>
+        </w:rPr>
+        <w:lastRenderedPageBreak/>
+        <w:drawing>
+          <wp:inline distT="0" distB="0" distL="0" distR="0" wp14:anchorId="2FAACE39" wp14:editId="56728FBB">
+            <wp:extent cx="3448050" cy="4305300"/>
+            <wp:effectExtent l="0" t="0" r="0" b="0"/>
+            <wp:docPr id="9" name="Picture 9"/>
+            <wp:cNvGraphicFramePr>
+              <a:graphicFrameLocks xmlns:a="http://schemas.openxmlformats.org/drawingml/2006/main" noChangeAspect="1"/>
+            </wp:cNvGraphicFramePr>
+            <a:graphic xmlns:a="http://schemas.openxmlformats.org/drawingml/2006/main">
+              <a:graphicData uri="http://schemas.openxmlformats.org/drawingml/2006/picture">
+                <pic:pic xmlns:pic="http://schemas.openxmlformats.org/drawingml/2006/picture">
+                  <pic:nvPicPr>
+                    <pic:cNvPr id="1" name=""/>
+                    <pic:cNvPicPr/>
+                  </pic:nvPicPr>
+                  <pic:blipFill>
+                    <a:blip r:embed="rId13"/>
+                    <a:stretch>
+                      <a:fillRect/>
+                    </a:stretch>
+                  </pic:blipFill>
+                  <pic:spPr>
+                    <a:xfrm>
+                      <a:off x="0" y="0"/>
+                      <a:ext cx="3448050" cy="4305300"/>
+                    </a:xfrm>
+                    <a:prstGeom prst="rect">
+                      <a:avLst/>
+                    </a:prstGeom>
+                  </pic:spPr>
+                </pic:pic>
+              </a:graphicData>
+            </a:graphic>
+          </wp:inline>
+        </w:drawing>
       </w:r>
       <w:bookmarkStart w:id="0" w:name="_GoBack"/>
       <w:bookmarkEnd w:id="0"/>

</xml_diff>